<commit_message>
Respuesta a preguntas planteadas
</commit_message>
<xml_diff>
--- a/files/Info.docx
+++ b/files/Info.docx
@@ -4,6 +4,29 @@
   <w:body>
     <w:p>
       <w:pPr>
+        <w:ind w:left="720" w:hanging="360"/>
+        <w:jc w:val="center"/>
+        <w:rPr>
+          <w:rFonts w:ascii="Arial" w:hAnsi="Arial" w:cs="Arial"/>
+          <w:b/>
+          <w:bCs/>
+          <w:sz w:val="28"/>
+          <w:szCs w:val="28"/>
+        </w:rPr>
+      </w:pPr>
+      <w:r>
+        <w:rPr>
+          <w:rFonts w:ascii="Arial" w:hAnsi="Arial" w:cs="Arial"/>
+          <w:b/>
+          <w:bCs/>
+          <w:sz w:val="28"/>
+          <w:szCs w:val="28"/>
+        </w:rPr>
+        <w:t>Codificación de Fuente</w:t>
+      </w:r>
+    </w:p>
+    <w:p>
+      <w:pPr>
         <w:pStyle w:val="Prrafodelista"/>
         <w:numPr>
           <w:ilvl w:val="0"/>
@@ -88,7 +111,7 @@
       <w:pPr>
         <w:pStyle w:val="Prrafodelista"/>
         <w:rPr>
-          <w:rFonts w:ascii="Arial" w:hAnsi="Arial" w:cs="Arial"/>
+          <w:rFonts w:ascii="Arial" w:eastAsiaTheme="minorEastAsia" w:hAnsi="Arial" w:cs="Arial"/>
           <w:sz w:val="24"/>
           <w:szCs w:val="24"/>
         </w:rPr>
@@ -110,6 +133,34 @@
       <w:pPr>
         <w:pStyle w:val="Prrafodelista"/>
         <w:rPr>
+          <w:rFonts w:ascii="Arial" w:eastAsiaTheme="minorEastAsia" w:hAnsi="Arial" w:cs="Arial"/>
+          <w:sz w:val="24"/>
+          <w:szCs w:val="24"/>
+        </w:rPr>
+      </w:pPr>
+    </w:p>
+    <w:p>
+      <w:pPr>
+        <w:pStyle w:val="Prrafodelista"/>
+        <w:rPr>
+          <w:rFonts w:ascii="Arial" w:hAnsi="Arial" w:cs="Arial"/>
+          <w:sz w:val="24"/>
+          <w:szCs w:val="24"/>
+        </w:rPr>
+      </w:pPr>
+      <w:r>
+        <w:rPr>
+          <w:rFonts w:ascii="Arial" w:eastAsiaTheme="minorEastAsia" w:hAnsi="Arial" w:cs="Arial"/>
+          <w:sz w:val="24"/>
+          <w:szCs w:val="24"/>
+        </w:rPr>
+        <w:t>Esta fórmula se utilizó en el código para calcular la cantidad de bits que tiene la información original del texto.</w:t>
+      </w:r>
+    </w:p>
+    <w:p>
+      <w:pPr>
+        <w:pStyle w:val="Prrafodelista"/>
+        <w:rPr>
           <w:rFonts w:ascii="Arial" w:hAnsi="Arial" w:cs="Arial"/>
           <w:sz w:val="24"/>
           <w:szCs w:val="24"/>
@@ -151,17 +202,7 @@
           <w:sz w:val="24"/>
           <w:szCs w:val="24"/>
         </w:rPr>
-        <w:t>Calcule y muestre cuantos bits tiene la información codificada del texto</w:t>
-      </w:r>
-      <w:r>
-        <w:rPr>
-          <w:rFonts w:ascii="Arial" w:hAnsi="Arial" w:cs="Arial"/>
-          <w:b/>
-          <w:bCs/>
-          <w:sz w:val="24"/>
-          <w:szCs w:val="24"/>
-        </w:rPr>
-        <w:t>.</w:t>
+        <w:t>Calcule y muestre cuantos bits tiene la información codificada del texto.</w:t>
       </w:r>
     </w:p>
     <w:p>
@@ -269,23 +310,7 @@
               <w:sz w:val="24"/>
               <w:szCs w:val="24"/>
             </w:rPr>
-            <m:t>Tamaño del diccionario</m:t>
-          </m:r>
-          <m:r>
-            <w:rPr>
-              <w:rFonts w:ascii="Cambria Math" w:hAnsi="Cambria Math" w:cs="Arial"/>
-              <w:sz w:val="24"/>
-              <w:szCs w:val="24"/>
-            </w:rPr>
-            <m:t>)</m:t>
-          </m:r>
-          <m:r>
-            <w:rPr>
-              <w:rFonts w:ascii="Cambria Math" w:hAnsi="Cambria Math" w:cs="Arial"/>
-              <w:sz w:val="24"/>
-              <w:szCs w:val="24"/>
-            </w:rPr>
-            <m:t xml:space="preserve"> ×Tamaño de la salida</m:t>
+            <m:t>Tamaño del diccionario) ×Tamaño de la salida</m:t>
           </m:r>
         </m:oMath>
       </m:oMathPara>
@@ -319,7 +344,31 @@
                   <w:sz w:val="24"/>
                   <w:szCs w:val="24"/>
                 </w:rPr>
-                <m:t>Techo (</m:t>
+                <m:t>Tec</m:t>
+              </m:r>
+              <m:r>
+                <w:rPr>
+                  <w:rFonts w:ascii="Cambria Math" w:hAnsi="Cambria Math" w:cs="Arial"/>
+                  <w:sz w:val="24"/>
+                  <w:szCs w:val="24"/>
+                </w:rPr>
+                <m:t>h</m:t>
+              </m:r>
+              <m:r>
+                <w:rPr>
+                  <w:rFonts w:ascii="Cambria Math" w:hAnsi="Cambria Math" w:cs="Arial"/>
+                  <w:sz w:val="24"/>
+                  <w:szCs w:val="24"/>
+                </w:rPr>
+                <m:t>o</m:t>
+              </m:r>
+              <m:r>
+                <w:rPr>
+                  <w:rFonts w:ascii="Cambria Math" w:hAnsi="Cambria Math" w:cs="Arial"/>
+                  <w:sz w:val="24"/>
+                  <w:szCs w:val="24"/>
+                </w:rPr>
+                <m:t xml:space="preserve"> (</m:t>
               </m:r>
               <m:r>
                 <w:rPr>
@@ -347,31 +396,7 @@
               <w:sz w:val="24"/>
               <w:szCs w:val="24"/>
             </w:rPr>
-            <m:t>25</m:t>
-          </m:r>
-          <m:r>
-            <w:rPr>
-              <w:rFonts w:ascii="Cambria Math" w:hAnsi="Cambria Math" w:cs="Arial"/>
-              <w:sz w:val="24"/>
-              <w:szCs w:val="24"/>
-            </w:rPr>
-            <m:t>)</m:t>
-          </m:r>
-          <m:r>
-            <w:rPr>
-              <w:rFonts w:ascii="Cambria Math" w:hAnsi="Cambria Math" w:cs="Arial"/>
-              <w:sz w:val="24"/>
-              <w:szCs w:val="24"/>
-            </w:rPr>
-            <m:t xml:space="preserve"> ×</m:t>
-          </m:r>
-          <m:r>
-            <w:rPr>
-              <w:rFonts w:ascii="Cambria Math" w:hAnsi="Cambria Math" w:cs="Arial"/>
-              <w:sz w:val="24"/>
-              <w:szCs w:val="24"/>
-            </w:rPr>
-            <m:t>18=4,64 ×18</m:t>
+            <m:t>25) ×18=4,64 ×18</m:t>
           </m:r>
         </m:oMath>
       </m:oMathPara>
@@ -400,18 +425,26 @@
     </w:p>
     <w:p>
       <w:pPr>
+        <w:pStyle w:val="Prrafodelista"/>
+        <w:rPr>
+          <w:rFonts w:ascii="Arial" w:hAnsi="Arial" w:cs="Arial"/>
+          <w:sz w:val="24"/>
+          <w:szCs w:val="24"/>
+        </w:rPr>
+      </w:pPr>
+      <w:r>
+        <w:rPr>
+          <w:rFonts w:ascii="Arial" w:eastAsiaTheme="minorEastAsia" w:hAnsi="Arial" w:cs="Arial"/>
+          <w:sz w:val="24"/>
+          <w:szCs w:val="24"/>
+        </w:rPr>
+        <w:t>Esta fórmula se utilizó en el código para calcular la cantidad de bits que tiene la información al ser codificada.</w:t>
+      </w:r>
+    </w:p>
+    <w:p>
+      <w:pPr>
         <w:ind w:left="708"/>
         <w:rPr>
-          <w:rFonts w:ascii="Arial" w:eastAsiaTheme="minorEastAsia" w:hAnsi="Arial" w:cs="Arial"/>
-          <w:sz w:val="24"/>
-          <w:szCs w:val="24"/>
-        </w:rPr>
-      </w:pPr>
-    </w:p>
-    <w:p>
-      <w:pPr>
-        <w:ind w:left="708"/>
-        <w:rPr>
           <w:rFonts w:ascii="Arial" w:hAnsi="Arial" w:cs="Arial"/>
           <w:sz w:val="24"/>
           <w:szCs w:val="24"/>
@@ -436,6 +469,16 @@
           <w:szCs w:val="24"/>
         </w:rPr>
       </w:pPr>
+      <w:r>
+        <w:rPr>
+          <w:rFonts w:ascii="Arial" w:hAnsi="Arial" w:cs="Arial"/>
+          <w:b/>
+          <w:bCs/>
+          <w:sz w:val="24"/>
+          <w:szCs w:val="24"/>
+        </w:rPr>
+        <w:tab/>
+      </w:r>
     </w:p>
     <w:p>
       <w:pPr>
@@ -498,25 +541,7 @@
           <w:sz w:val="24"/>
           <w:szCs w:val="24"/>
         </w:rPr>
-        <w:t xml:space="preserve"> Para calcular la relación de compresión realizamos la operación de división entre la cantidad de bits de la información original del texto calculada en </w:t>
-      </w:r>
-      <w:proofErr w:type="spellStart"/>
-      <w:r>
-        <w:rPr>
-          <w:rFonts w:ascii="Arial" w:hAnsi="Arial" w:cs="Arial"/>
-          <w:sz w:val="24"/>
-          <w:szCs w:val="24"/>
-        </w:rPr>
-        <w:t>el</w:t>
-      </w:r>
-      <w:proofErr w:type="spellEnd"/>
-      <w:r>
-        <w:rPr>
-          <w:rFonts w:ascii="Arial" w:hAnsi="Arial" w:cs="Arial"/>
-          <w:sz w:val="24"/>
-          <w:szCs w:val="24"/>
-        </w:rPr>
-        <w:t xml:space="preserve"> punto 1 </w:t>
+        <w:t xml:space="preserve"> Para calcular la relación de compresión realizamos la operación de división entre la cantidad de bits de la información original del texto calculada en el punto 1 </w:t>
       </w:r>
       <w:r>
         <w:rPr>
@@ -613,7 +638,7 @@
       <w:pPr>
         <w:pStyle w:val="Prrafodelista"/>
         <w:rPr>
-          <w:rFonts w:ascii="Arial" w:hAnsi="Arial" w:cs="Arial"/>
+          <w:rFonts w:ascii="Arial" w:eastAsiaTheme="minorEastAsia" w:hAnsi="Arial" w:cs="Arial"/>
           <w:sz w:val="24"/>
           <w:szCs w:val="24"/>
           <w:u w:val="single"/>
@@ -625,10 +650,61 @@
           <w:sz w:val="24"/>
           <w:szCs w:val="24"/>
         </w:rPr>
-        <w:t>Por lo tanto la relación de compresión es de 2,04: 1</w:t>
-      </w:r>
-      <w:bookmarkStart w:id="0" w:name="_GoBack"/>
-      <w:bookmarkEnd w:id="0"/>
+        <w:t>Esta fórmula se utilizó en el código para calcular la relación de compresión.</w:t>
+      </w:r>
+    </w:p>
+    <w:p>
+      <w:pPr>
+        <w:pStyle w:val="Prrafodelista"/>
+        <w:rPr>
+          <w:rFonts w:ascii="Arial" w:hAnsi="Arial" w:cs="Arial"/>
+          <w:sz w:val="24"/>
+          <w:szCs w:val="24"/>
+        </w:rPr>
+      </w:pPr>
+      <w:r>
+        <w:rPr>
+          <w:rFonts w:ascii="Arial" w:eastAsiaTheme="minorEastAsia" w:hAnsi="Arial" w:cs="Arial"/>
+          <w:sz w:val="24"/>
+          <w:szCs w:val="24"/>
+        </w:rPr>
+        <w:t>Para calcular la relación de compresión no se tuvo en cuenta el envío de la tabla.</w:t>
+      </w:r>
+    </w:p>
+    <w:p>
+      <w:pPr>
+        <w:ind w:firstLine="708"/>
+        <w:rPr>
+          <w:rFonts w:ascii="Arial" w:hAnsi="Arial" w:cs="Arial"/>
+          <w:sz w:val="24"/>
+          <w:szCs w:val="24"/>
+          <w:u w:val="single"/>
+        </w:rPr>
+      </w:pPr>
+      <w:r>
+        <w:rPr>
+          <w:rFonts w:ascii="Arial" w:eastAsiaTheme="minorEastAsia" w:hAnsi="Arial" w:cs="Arial"/>
+          <w:sz w:val="24"/>
+          <w:szCs w:val="24"/>
+        </w:rPr>
+        <w:t xml:space="preserve">Por lo </w:t>
+      </w:r>
+      <w:r>
+        <w:rPr>
+          <w:rFonts w:ascii="Arial" w:eastAsiaTheme="minorEastAsia" w:hAnsi="Arial" w:cs="Arial"/>
+          <w:sz w:val="24"/>
+          <w:szCs w:val="24"/>
+        </w:rPr>
+        <w:t>tanto,</w:t>
+      </w:r>
+      <w:r>
+        <w:rPr>
+          <w:rFonts w:ascii="Arial" w:eastAsiaTheme="minorEastAsia" w:hAnsi="Arial" w:cs="Arial"/>
+          <w:sz w:val="24"/>
+          <w:szCs w:val="24"/>
+        </w:rPr>
+        <w:t xml:space="preserve"> la relación de compresión es de 2,04: 1</w:t>
+      </w:r>
     </w:p>
     <w:p>
       <w:pPr>
@@ -881,6 +957,7 @@
     <w:lsdException w:name="HTML Sample" w:semiHidden="1" w:unhideWhenUsed="1"/>
     <w:lsdException w:name="HTML Typewriter" w:semiHidden="1" w:unhideWhenUsed="1"/>
     <w:lsdException w:name="HTML Variable" w:semiHidden="1" w:unhideWhenUsed="1"/>
+    <w:lsdException w:name="Normal Table" w:semiHidden="1" w:unhideWhenUsed="1"/>
     <w:lsdException w:name="annotation subject" w:semiHidden="1" w:unhideWhenUsed="1"/>
     <w:lsdException w:name="No List" w:semiHidden="1" w:unhideWhenUsed="1"/>
     <w:lsdException w:name="Outline List 1" w:semiHidden="1" w:unhideWhenUsed="1"/>
@@ -927,8 +1004,10 @@
     <w:lsdException w:name="Table Subtle 2" w:semiHidden="1" w:unhideWhenUsed="1"/>
     <w:lsdException w:name="Table Web 1" w:semiHidden="1" w:unhideWhenUsed="1"/>
     <w:lsdException w:name="Table Web 2" w:semiHidden="1" w:unhideWhenUsed="1"/>
+    <w:lsdException w:name="Table Web 3" w:semiHidden="1" w:unhideWhenUsed="1"/>
     <w:lsdException w:name="Balloon Text" w:semiHidden="1" w:unhideWhenUsed="1"/>
     <w:lsdException w:name="Table Grid" w:uiPriority="39"/>
+    <w:lsdException w:name="Table Theme" w:semiHidden="1" w:unhideWhenUsed="1"/>
     <w:lsdException w:name="Placeholder Text" w:semiHidden="1"/>
     <w:lsdException w:name="No Spacing" w:uiPriority="1" w:qFormat="1"/>
     <w:lsdException w:name="Light Shading" w:uiPriority="60"/>

</xml_diff>